<commit_message>
Note date addition fixed
</commit_message>
<xml_diff>
--- a/note_templates/cumulo1.docx
+++ b/note_templates/cumulo1.docx
@@ -34,32 +34,6 @@
           <w:lang w:eastAsia="zh-CN" w:bidi="hi-IN"/>
         </w:rPr>
       </w:pPr>
-      <w:r>
-        <w:rPr>
-          <w:rFonts w:eastAsia="SimSun" w:cstheme="minorHAnsi"/>
-          <w:kern w:val="2"/>
-          <w:lang w:eastAsia="zh-CN" w:bidi="hi-IN"/>
-        </w:rPr>
-        <w:t>{</w:t>
-      </w:r>
-      <w:proofErr w:type="spellStart"/>
-      <w:r>
-        <w:rPr>
-          <w:rFonts w:eastAsia="SimSun" w:cstheme="minorHAnsi"/>
-          <w:kern w:val="2"/>
-          <w:lang w:eastAsia="zh-CN" w:bidi="hi-IN"/>
-        </w:rPr>
-        <w:t>fechanota</w:t>
-      </w:r>
-      <w:proofErr w:type="spellEnd"/>
-      <w:r>
-        <w:rPr>
-          <w:rFonts w:eastAsia="SimSun" w:cstheme="minorHAnsi"/>
-          <w:kern w:val="2"/>
-          <w:lang w:eastAsia="zh-CN" w:bidi="hi-IN"/>
-        </w:rPr>
-        <w:t>}</w:t>
-      </w:r>
     </w:p>
     <w:p>
       <w:pPr>
@@ -252,25 +226,7 @@
           <w:kern w:val="2"/>
           <w:lang w:eastAsia="zh-CN" w:bidi="hi-IN"/>
         </w:rPr>
-        <w:t xml:space="preserve">Nota.  </w:t>
-      </w:r>
-      <w:proofErr w:type="spellStart"/>
-      <w:r>
-        <w:rPr>
-          <w:rFonts w:eastAsia="SimSun" w:cstheme="minorHAnsi"/>
-          <w:kern w:val="2"/>
-          <w:lang w:eastAsia="zh-CN" w:bidi="hi-IN"/>
-        </w:rPr>
-        <w:t>N°</w:t>
-      </w:r>
-      <w:proofErr w:type="spellEnd"/>
-      <w:r>
-        <w:rPr>
-          <w:rFonts w:eastAsia="SimSun" w:cstheme="minorHAnsi"/>
-          <w:kern w:val="2"/>
-          <w:lang w:eastAsia="zh-CN" w:bidi="hi-IN"/>
-        </w:rPr>
-        <w:t>: /2023</w:t>
+        <w:t>Nota.  N°: /2023</w:t>
       </w:r>
     </w:p>
     <w:p>
@@ -508,7 +464,6 @@
                 <w:lang w:eastAsia="zh-CN" w:bidi="hi-IN"/>
               </w:rPr>
             </w:pPr>
-            <w:proofErr w:type="spellStart"/>
             <w:r>
               <w:rPr>
                 <w:rFonts w:asciiTheme="minorHAnsi" w:eastAsia="SimSun" w:hAnsiTheme="minorHAnsi" w:cstheme="minorHAnsi"/>
@@ -517,18 +472,7 @@
                 <w:szCs w:val="18"/>
                 <w:lang w:eastAsia="zh-CN" w:bidi="hi-IN"/>
               </w:rPr>
-              <w:t>N°</w:t>
-            </w:r>
-            <w:proofErr w:type="spellEnd"/>
-            <w:r>
-              <w:rPr>
-                <w:rFonts w:asciiTheme="minorHAnsi" w:eastAsia="SimSun" w:hAnsiTheme="minorHAnsi" w:cstheme="minorHAnsi"/>
-                <w:kern w:val="2"/>
-                <w:sz w:val="18"/>
-                <w:szCs w:val="18"/>
-                <w:lang w:eastAsia="zh-CN" w:bidi="hi-IN"/>
-              </w:rPr>
-              <w:t xml:space="preserve"> de documento:</w:t>
+              <w:t>N° de documento:</w:t>
             </w:r>
           </w:p>
         </w:tc>
@@ -749,7 +693,6 @@
                 <w:lang w:eastAsia="es-ES"/>
               </w:rPr>
             </w:pPr>
-            <w:proofErr w:type="spellStart"/>
             <w:r>
               <w:rPr>
                 <w:rFonts w:eastAsia="Times New Roman" w:cstheme="minorHAnsi"/>
@@ -758,18 +701,7 @@
                 <w:szCs w:val="18"/>
                 <w:lang w:eastAsia="es-ES"/>
               </w:rPr>
-              <w:t>N°</w:t>
-            </w:r>
-            <w:proofErr w:type="spellEnd"/>
-            <w:r>
-              <w:rPr>
-                <w:rFonts w:eastAsia="Times New Roman" w:cstheme="minorHAnsi"/>
-                <w:kern w:val="2"/>
-                <w:sz w:val="18"/>
-                <w:szCs w:val="18"/>
-                <w:lang w:eastAsia="es-ES"/>
-              </w:rPr>
-              <w:t xml:space="preserve"> de Préstamo</w:t>
+              <w:t>N° de Préstamo</w:t>
             </w:r>
           </w:p>
         </w:tc>

</xml_diff>

<commit_message>
Add word template generator
</commit_message>
<xml_diff>
--- a/note_templates/cumulo1.docx
+++ b/note_templates/cumulo1.docx
@@ -226,7 +226,25 @@
           <w:kern w:val="2"/>
           <w:lang w:eastAsia="zh-CN" w:bidi="hi-IN"/>
         </w:rPr>
-        <w:t>Nota.  N°: /2023</w:t>
+        <w:t xml:space="preserve">Nota.  </w:t>
+      </w:r>
+      <w:proofErr w:type="spellStart"/>
+      <w:r>
+        <w:rPr>
+          <w:rFonts w:eastAsia="SimSun" w:cstheme="minorHAnsi"/>
+          <w:kern w:val="2"/>
+          <w:lang w:eastAsia="zh-CN" w:bidi="hi-IN"/>
+        </w:rPr>
+        <w:t>N°</w:t>
+      </w:r>
+      <w:proofErr w:type="spellEnd"/>
+      <w:r>
+        <w:rPr>
+          <w:rFonts w:eastAsia="SimSun" w:cstheme="minorHAnsi"/>
+          <w:kern w:val="2"/>
+          <w:lang w:eastAsia="zh-CN" w:bidi="hi-IN"/>
+        </w:rPr>
+        <w:t>: /2023</w:t>
       </w:r>
     </w:p>
     <w:p>
@@ -328,7 +346,25 @@
           <w:sz w:val="22"/>
           <w:szCs w:val="22"/>
         </w:rPr>
-        <w:t>{Value2}</w:t>
+        <w:t>{</w:t>
+      </w:r>
+      <w:r>
+        <w:rPr>
+          <w:rStyle w:val="CdigoHTML"/>
+          <w:rFonts w:asciiTheme="minorHAnsi" w:eastAsiaTheme="minorHAnsi" w:hAnsiTheme="minorHAnsi" w:cstheme="minorHAnsi"/>
+          <w:sz w:val="22"/>
+          <w:szCs w:val="22"/>
+        </w:rPr>
+        <w:t>moneda</w:t>
+      </w:r>
+      <w:r>
+        <w:rPr>
+          <w:rStyle w:val="CdigoHTML"/>
+          <w:rFonts w:asciiTheme="minorHAnsi" w:eastAsiaTheme="minorHAnsi" w:hAnsiTheme="minorHAnsi" w:cstheme="minorHAnsi"/>
+          <w:sz w:val="22"/>
+          <w:szCs w:val="22"/>
+        </w:rPr>
+        <w:t>}</w:t>
       </w:r>
       <w:r>
         <w:rPr>
@@ -431,7 +467,25 @@
                 <w:sz w:val="18"/>
                 <w:szCs w:val="18"/>
               </w:rPr>
-              <w:t>{Value7}</w:t>
+              <w:t>{Value</w:t>
+            </w:r>
+            <w:r>
+              <w:rPr>
+                <w:rStyle w:val="CdigoHTML"/>
+                <w:rFonts w:asciiTheme="minorHAnsi" w:eastAsiaTheme="minorHAnsi" w:hAnsiTheme="minorHAnsi" w:cstheme="minorHAnsi"/>
+                <w:sz w:val="18"/>
+                <w:szCs w:val="18"/>
+              </w:rPr>
+              <w:t>1</w:t>
+            </w:r>
+            <w:r>
+              <w:rPr>
+                <w:rStyle w:val="CdigoHTML"/>
+                <w:rFonts w:asciiTheme="minorHAnsi" w:eastAsiaTheme="minorHAnsi" w:hAnsiTheme="minorHAnsi" w:cstheme="minorHAnsi"/>
+                <w:sz w:val="18"/>
+                <w:szCs w:val="18"/>
+              </w:rPr>
+              <w:t>}</w:t>
             </w:r>
           </w:p>
         </w:tc>
@@ -464,6 +518,7 @@
                 <w:lang w:eastAsia="zh-CN" w:bidi="hi-IN"/>
               </w:rPr>
             </w:pPr>
+            <w:proofErr w:type="spellStart"/>
             <w:r>
               <w:rPr>
                 <w:rFonts w:asciiTheme="minorHAnsi" w:eastAsia="SimSun" w:hAnsiTheme="minorHAnsi" w:cstheme="minorHAnsi"/>
@@ -472,7 +527,18 @@
                 <w:szCs w:val="18"/>
                 <w:lang w:eastAsia="zh-CN" w:bidi="hi-IN"/>
               </w:rPr>
-              <w:t>N° de documento:</w:t>
+              <w:t>N°</w:t>
+            </w:r>
+            <w:proofErr w:type="spellEnd"/>
+            <w:r>
+              <w:rPr>
+                <w:rFonts w:asciiTheme="minorHAnsi" w:eastAsia="SimSun" w:hAnsiTheme="minorHAnsi" w:cstheme="minorHAnsi"/>
+                <w:kern w:val="2"/>
+                <w:sz w:val="18"/>
+                <w:szCs w:val="18"/>
+                <w:lang w:eastAsia="zh-CN" w:bidi="hi-IN"/>
+              </w:rPr>
+              <w:t xml:space="preserve"> de documento:</w:t>
             </w:r>
           </w:p>
         </w:tc>
@@ -504,7 +570,25 @@
                 <w:sz w:val="18"/>
                 <w:szCs w:val="18"/>
               </w:rPr>
-              <w:t>{Value6}</w:t>
+              <w:t>{Value</w:t>
+            </w:r>
+            <w:r>
+              <w:rPr>
+                <w:rStyle w:val="CdigoHTML"/>
+                <w:rFonts w:asciiTheme="minorHAnsi" w:eastAsiaTheme="minorHAnsi" w:hAnsiTheme="minorHAnsi" w:cstheme="minorHAnsi"/>
+                <w:sz w:val="18"/>
+                <w:szCs w:val="18"/>
+              </w:rPr>
+              <w:t>2</w:t>
+            </w:r>
+            <w:r>
+              <w:rPr>
+                <w:rStyle w:val="CdigoHTML"/>
+                <w:rFonts w:asciiTheme="minorHAnsi" w:eastAsiaTheme="minorHAnsi" w:hAnsiTheme="minorHAnsi" w:cstheme="minorHAnsi"/>
+                <w:sz w:val="18"/>
+                <w:szCs w:val="18"/>
+              </w:rPr>
+              <w:t>}</w:t>
             </w:r>
           </w:p>
         </w:tc>
@@ -577,7 +661,25 @@
                 <w:sz w:val="18"/>
                 <w:szCs w:val="18"/>
               </w:rPr>
-              <w:t>{Value5}</w:t>
+              <w:t>{Value</w:t>
+            </w:r>
+            <w:r>
+              <w:rPr>
+                <w:rStyle w:val="CdigoHTML"/>
+                <w:rFonts w:asciiTheme="minorHAnsi" w:eastAsiaTheme="minorHAnsi" w:hAnsiTheme="minorHAnsi" w:cstheme="minorHAnsi"/>
+                <w:sz w:val="18"/>
+                <w:szCs w:val="18"/>
+              </w:rPr>
+              <w:t>3</w:t>
+            </w:r>
+            <w:r>
+              <w:rPr>
+                <w:rStyle w:val="CdigoHTML"/>
+                <w:rFonts w:asciiTheme="minorHAnsi" w:eastAsiaTheme="minorHAnsi" w:hAnsiTheme="minorHAnsi" w:cstheme="minorHAnsi"/>
+                <w:sz w:val="18"/>
+                <w:szCs w:val="18"/>
+              </w:rPr>
+              <w:t>}</w:t>
             </w:r>
           </w:p>
         </w:tc>
@@ -693,6 +795,7 @@
                 <w:lang w:eastAsia="es-ES"/>
               </w:rPr>
             </w:pPr>
+            <w:proofErr w:type="spellStart"/>
             <w:r>
               <w:rPr>
                 <w:rFonts w:eastAsia="Times New Roman" w:cstheme="minorHAnsi"/>
@@ -701,7 +804,18 @@
                 <w:szCs w:val="18"/>
                 <w:lang w:eastAsia="es-ES"/>
               </w:rPr>
-              <w:t>N° de Préstamo</w:t>
+              <w:t>N°</w:t>
+            </w:r>
+            <w:proofErr w:type="spellEnd"/>
+            <w:r>
+              <w:rPr>
+                <w:rFonts w:eastAsia="Times New Roman" w:cstheme="minorHAnsi"/>
+                <w:kern w:val="2"/>
+                <w:sz w:val="18"/>
+                <w:szCs w:val="18"/>
+                <w:lang w:eastAsia="es-ES"/>
+              </w:rPr>
+              <w:t xml:space="preserve"> de Préstamo</w:t>
             </w:r>
           </w:p>
         </w:tc>
@@ -854,7 +968,7 @@
                 <w:sz w:val="18"/>
                 <w:szCs w:val="18"/>
               </w:rPr>
-              <w:t>-</w:t>
+              <w:t>{Value5}</w:t>
             </w:r>
           </w:p>
         </w:tc>
@@ -887,7 +1001,25 @@
                 <w:sz w:val="18"/>
                 <w:szCs w:val="18"/>
               </w:rPr>
-              <w:t>{Value11}</w:t>
+              <w:t>{Value</w:t>
+            </w:r>
+            <w:r>
+              <w:rPr>
+                <w:rStyle w:val="CdigoHTML"/>
+                <w:rFonts w:asciiTheme="minorHAnsi" w:eastAsiaTheme="minorHAnsi" w:hAnsiTheme="minorHAnsi" w:cstheme="minorHAnsi"/>
+                <w:sz w:val="18"/>
+                <w:szCs w:val="18"/>
+              </w:rPr>
+              <w:t>7</w:t>
+            </w:r>
+            <w:r>
+              <w:rPr>
+                <w:rStyle w:val="CdigoHTML"/>
+                <w:rFonts w:asciiTheme="minorHAnsi" w:eastAsiaTheme="minorHAnsi" w:hAnsiTheme="minorHAnsi" w:cstheme="minorHAnsi"/>
+                <w:sz w:val="18"/>
+                <w:szCs w:val="18"/>
+              </w:rPr>
+              <w:t>}</w:t>
             </w:r>
           </w:p>
         </w:tc>
@@ -920,7 +1052,25 @@
                 <w:szCs w:val="18"/>
                 <w:lang w:val="es-PY"/>
               </w:rPr>
-              <w:t>{Value12}</w:t>
+              <w:t>{Value</w:t>
+            </w:r>
+            <w:r>
+              <w:rPr>
+                <w:rFonts w:cstheme="minorHAnsi"/>
+                <w:sz w:val="18"/>
+                <w:szCs w:val="18"/>
+                <w:lang w:val="es-PY"/>
+              </w:rPr>
+              <w:t>9</w:t>
+            </w:r>
+            <w:r>
+              <w:rPr>
+                <w:rFonts w:cstheme="minorHAnsi"/>
+                <w:sz w:val="18"/>
+                <w:szCs w:val="18"/>
+                <w:lang w:val="es-PY"/>
+              </w:rPr>
+              <w:t>}</w:t>
             </w:r>
           </w:p>
         </w:tc>
@@ -954,7 +1104,32 @@
                 <w:sz w:val="18"/>
                 <w:szCs w:val="18"/>
               </w:rPr>
-              <w:t>{Value14}</w:t>
+              <w:t>{Value</w:t>
+            </w:r>
+            <w:r>
+              <w:rPr>
+                <w:rStyle w:val="CdigoHTML"/>
+                <w:rFonts w:asciiTheme="minorHAnsi" w:eastAsiaTheme="minorHAnsi" w:hAnsiTheme="minorHAnsi" w:cstheme="minorHAnsi"/>
+                <w:sz w:val="18"/>
+                <w:szCs w:val="18"/>
+              </w:rPr>
+              <w:t>1</w:t>
+            </w:r>
+            <w:r>
+              <w:rPr>
+                <w:rStyle w:val="CdigoHTML"/>
+                <w:rFonts w:asciiTheme="minorHAnsi" w:eastAsiaTheme="minorHAnsi" w:hAnsiTheme="minorHAnsi" w:cstheme="minorHAnsi"/>
+              </w:rPr>
+              <w:t>1</w:t>
+            </w:r>
+            <w:r>
+              <w:rPr>
+                <w:rStyle w:val="CdigoHTML"/>
+                <w:rFonts w:asciiTheme="minorHAnsi" w:eastAsiaTheme="minorHAnsi" w:hAnsiTheme="minorHAnsi" w:cstheme="minorHAnsi"/>
+                <w:sz w:val="18"/>
+                <w:szCs w:val="18"/>
+              </w:rPr>
+              <w:t>}</w:t>
             </w:r>
           </w:p>
         </w:tc>

</xml_diff>